<commit_message>
Connexion deconnexion OK roles
</commit_message>
<xml_diff>
--- a/hsp_java/project/Arborescence du projet JAVA HSP.docx
+++ b/hsp_java/project/Arborescence du projet JAVA HSP.docx
@@ -34,15 +34,13 @@
           <w:bCs/>
         </w:rPr>
       </w:pPr>
-      <w:proofErr w:type="spellStart"/>
       <w:r>
         <w:rPr>
           <w:b/>
           <w:bCs/>
         </w:rPr>
-        <w:t>Projet_java</w:t>
-      </w:r>
-      <w:proofErr w:type="spellEnd"/>
+        <w:t>hsp_java</w:t>
+      </w:r>
     </w:p>
     <w:p>
       <w:pPr>
@@ -148,11 +146,9 @@
           <w:numId w:val="7"/>
         </w:numPr>
       </w:pPr>
-      <w:proofErr w:type="spellStart"/>
       <w:r>
         <w:t>Dbconnexion</w:t>
       </w:r>
-      <w:proofErr w:type="spellEnd"/>
     </w:p>
     <w:p>
       <w:pPr>
@@ -187,7 +183,10 @@
         </w:numPr>
       </w:pPr>
       <w:r>
-        <w:t>Controller_connexion.java</w:t>
+        <w:t>Manager</w:t>
+      </w:r>
+      <w:r>
+        <w:t>_connexion.java</w:t>
       </w:r>
     </w:p>
     <w:p>
@@ -271,15 +270,7 @@
         </w:numPr>
       </w:pPr>
       <w:r>
-        <w:t>Fichiers (</w:t>
-      </w:r>
-      <w:proofErr w:type="spellStart"/>
-      <w:r>
-        <w:t>images,docs</w:t>
-      </w:r>
-      <w:proofErr w:type="spellEnd"/>
-      <w:r>
-        <w:t>)</w:t>
+        <w:t>Fichiers (images,docs)</w:t>
       </w:r>
     </w:p>
     <w:p>

</xml_diff>